<commit_message>
Funkcja pokazywania planszy i pozycji kursora
</commit_message>
<xml_diff>
--- a/Sprint 3/dzień 5.docx
+++ b/Sprint 3/dzień 5.docx
@@ -79,6 +79,66 @@
           <w:szCs w:val="24"/>
         </w:rPr>
       </w:pPr>
+      <w:r>
+        <w:rPr>
+          <w:sz w:val="24"/>
+          <w:szCs w:val="24"/>
+        </w:rPr>
+        <w:t>Jakub:</w:t>
+      </w:r>
+    </w:p>
+    <w:p>
+      <w:pPr>
+        <w:rPr>
+          <w:sz w:val="24"/>
+          <w:szCs w:val="24"/>
+        </w:rPr>
+      </w:pPr>
+      <w:r>
+        <w:rPr>
+          <w:sz w:val="24"/>
+          <w:szCs w:val="24"/>
+        </w:rPr>
+        <w:t>Implementacja funkcji tworzącej pole planszy</w:t>
+      </w:r>
+      <w:r>
+        <w:rPr>
+          <w:sz w:val="24"/>
+          <w:szCs w:val="24"/>
+        </w:rPr>
+        <w:t xml:space="preserve">, </w:t>
+      </w:r>
+      <w:r>
+        <w:rPr>
+          <w:sz w:val="24"/>
+          <w:szCs w:val="24"/>
+        </w:rPr>
+        <w:t>Pokazywanie planszy w konsoli</w:t>
+      </w:r>
+      <w:r>
+        <w:rPr>
+          <w:sz w:val="24"/>
+          <w:szCs w:val="24"/>
+        </w:rPr>
+        <w:t xml:space="preserve">, </w:t>
+      </w:r>
+      <w:r>
+        <w:rPr>
+          <w:sz w:val="24"/>
+          <w:szCs w:val="24"/>
+        </w:rPr>
+        <w:t>Pokazywanie aktualnej pozycji kursora</w:t>
+      </w:r>
+      <w:bookmarkStart w:id="0" w:name="_GoBack"/>
+      <w:bookmarkEnd w:id="0"/>
+    </w:p>
+    <w:p>
+      <w:pPr>
+        <w:rPr>
+          <w:sz w:val="24"/>
+          <w:szCs w:val="24"/>
+        </w:rPr>
+      </w:pPr>
     </w:p>
     <w:p>
       <w:pPr>
@@ -114,8 +174,6 @@
         </w:rPr>
         <w:t xml:space="preserve">Pan Piotr: </w:t>
       </w:r>
-      <w:bookmarkStart w:id="0" w:name="_GoBack"/>
-      <w:bookmarkEnd w:id="0"/>
     </w:p>
     <w:p>
       <w:pPr>
@@ -136,6 +194,31 @@
         </w:rPr>
         <w:t>Pan Jakub:</w:t>
       </w:r>
+      <w:r>
+        <w:rPr>
+          <w:sz w:val="24"/>
+          <w:szCs w:val="24"/>
+        </w:rPr>
+        <w:t xml:space="preserve"> </w:t>
+      </w:r>
+      <w:r>
+        <w:rPr>
+          <w:rFonts w:ascii="AR BERKLEY" w:hAnsi="AR BERKLEY"/>
+          <w:sz w:val="24"/>
+          <w:szCs w:val="24"/>
+        </w:rPr>
+        <w:t xml:space="preserve">Jakub </w:t>
+      </w:r>
+      <w:proofErr w:type="spellStart"/>
+      <w:r>
+        <w:rPr>
+          <w:rFonts w:ascii="AR BERKLEY" w:hAnsi="AR BERKLEY"/>
+          <w:sz w:val="24"/>
+          <w:szCs w:val="24"/>
+        </w:rPr>
+        <w:t>Poreba</w:t>
+      </w:r>
+      <w:proofErr w:type="spellEnd"/>
     </w:p>
     <w:p>
       <w:pPr>

</xml_diff>